<commit_message>
Edit names and captions.
</commit_message>
<xml_diff>
--- a/word-documents/injunctive_norms_tables_mediation.docx
+++ b/word-documents/injunctive_norms_tables_mediation.docx
@@ -162,6 +162,15 @@
                 <w:sz w:val="24"/>
                 <w:szCs w:val="24"/>
               </w:rPr>
+              <w:t xml:space="preserve">Panel 1: </w:t>
+            </w:r>
+            <w:r>
+              <w:rPr>
+                <w:rFonts w:cstheme="minorHAnsi"/>
+                <w:color w:val="000000"/>
+                <w:sz w:val="24"/>
+                <w:szCs w:val="24"/>
+              </w:rPr>
               <w:t>Indire</w:t>
             </w:r>
             <w:r>
@@ -777,6 +786,24 @@
                 <w:szCs w:val="24"/>
               </w:rPr>
             </w:pPr>
+            <w:r>
+              <w:rPr>
+                <w:rFonts w:cstheme="minorHAnsi"/>
+                <w:color w:val="000000"/>
+                <w:sz w:val="24"/>
+                <w:szCs w:val="24"/>
+              </w:rPr>
+              <w:t>Panel 2</w:t>
+            </w:r>
+            <w:r>
+              <w:rPr>
+                <w:rFonts w:cstheme="minorHAnsi"/>
+                <w:color w:val="000000"/>
+                <w:sz w:val="24"/>
+                <w:szCs w:val="24"/>
+              </w:rPr>
+              <w:t xml:space="preserve">: </w:t>
+            </w:r>
             <w:r>
               <w:rPr>
                 <w:rFonts w:cstheme="minorHAnsi"/>
@@ -1973,6 +2000,24 @@
                 <w:szCs w:val="24"/>
               </w:rPr>
             </w:pPr>
+            <w:r>
+              <w:rPr>
+                <w:rFonts w:cstheme="minorHAnsi"/>
+                <w:color w:val="000000"/>
+                <w:sz w:val="24"/>
+                <w:szCs w:val="24"/>
+              </w:rPr>
+              <w:t>Panel 3</w:t>
+            </w:r>
+            <w:r>
+              <w:rPr>
+                <w:rFonts w:cstheme="minorHAnsi"/>
+                <w:color w:val="000000"/>
+                <w:sz w:val="24"/>
+                <w:szCs w:val="24"/>
+              </w:rPr>
+              <w:t xml:space="preserve">: </w:t>
+            </w:r>
             <w:r>
               <w:rPr>
                 <w:rFonts w:cstheme="minorHAnsi"/>
@@ -3116,6 +3161,15 @@
                 <w:sz w:val="24"/>
                 <w:szCs w:val="24"/>
               </w:rPr>
+              <w:t xml:space="preserve">Panel 1: </w:t>
+            </w:r>
+            <w:r>
+              <w:rPr>
+                <w:rFonts w:cstheme="minorHAnsi"/>
+                <w:color w:val="000000"/>
+                <w:sz w:val="24"/>
+                <w:szCs w:val="24"/>
+              </w:rPr>
               <w:t>Indire</w:t>
             </w:r>
             <w:r>
@@ -3719,6 +3773,24 @@
                 <w:szCs w:val="24"/>
               </w:rPr>
             </w:pPr>
+            <w:r>
+              <w:rPr>
+                <w:rFonts w:cstheme="minorHAnsi"/>
+                <w:color w:val="000000"/>
+                <w:sz w:val="24"/>
+                <w:szCs w:val="24"/>
+              </w:rPr>
+              <w:t>Panel 2</w:t>
+            </w:r>
+            <w:r>
+              <w:rPr>
+                <w:rFonts w:cstheme="minorHAnsi"/>
+                <w:color w:val="000000"/>
+                <w:sz w:val="24"/>
+                <w:szCs w:val="24"/>
+              </w:rPr>
+              <w:t xml:space="preserve">: </w:t>
+            </w:r>
             <w:r>
               <w:rPr>
                 <w:rFonts w:cstheme="minorHAnsi"/>
@@ -4891,6 +4963,24 @@
                 <w:szCs w:val="24"/>
               </w:rPr>
             </w:pPr>
+            <w:r>
+              <w:rPr>
+                <w:rFonts w:cstheme="minorHAnsi"/>
+                <w:color w:val="000000"/>
+                <w:sz w:val="24"/>
+                <w:szCs w:val="24"/>
+              </w:rPr>
+              <w:t>Panel 3</w:t>
+            </w:r>
+            <w:r>
+              <w:rPr>
+                <w:rFonts w:cstheme="minorHAnsi"/>
+                <w:color w:val="000000"/>
+                <w:sz w:val="24"/>
+                <w:szCs w:val="24"/>
+              </w:rPr>
+              <w:t xml:space="preserve">: </w:t>
+            </w:r>
             <w:r>
               <w:rPr>
                 <w:rFonts w:cstheme="minorHAnsi"/>
@@ -9329,7 +9419,7 @@
 </file>
 
 <file path=customXml/itemProps1.xml><?xml version="1.0" encoding="utf-8"?>
-<ds:datastoreItem xmlns:ds="http://schemas.openxmlformats.org/officeDocument/2006/customXml" ds:itemID="{14281A5B-96BF-4AED-B261-3AE4FF3E9705}">
+<ds:datastoreItem xmlns:ds="http://schemas.openxmlformats.org/officeDocument/2006/customXml" ds:itemID="{D7ACE510-D1CC-4FEA-A2B2-70FD25CB7CA2}">
   <ds:schemaRefs>
     <ds:schemaRef ds:uri="http://schemas.openxmlformats.org/officeDocument/2006/bibliography"/>
   </ds:schemaRefs>

</xml_diff>